<commit_message>
working on first page of exec summ
</commit_message>
<xml_diff>
--- a/docs/exec_summ.docx
+++ b/docs/exec_summ.docx
@@ -28,22 +28,148 @@
     </w:p>
     <w:p>
       <w:pPr>
+        <w:pStyle w:val="FirstParagraph"/>
+      </w:pPr>
+      <w:r>
+        <w:t xml:space="preserve">Ephemeral, non-perennial streams are common features of hydrologic networks in dry, arid regions of Southern California. These streams drain large areas of watersheds that can greatly influence the quantity and quality of downstream waters. These streams have traditionally been excluded from regional assessment programs due to insufficient information to develop an ecological approach for management. The assessment of non-perennial streams, in addition to traditional monitoring of perennial waters, is critical for developing a complete picture of watershed health.</w:t>
+      </w:r>
+    </w:p>
+    <w:p>
+      <w:pPr>
+        <w:pStyle w:val="BodyText"/>
+      </w:pPr>
+      <w:r>
+        <w:t xml:space="preserve">Identifying the locations and extents of ephemeral streams is the first step towards more holistic assessments. Existing data layers do not fully represent these under-sampled streams, such that new information must be generated to assist with the development of assessment programs. Knowledge on the locations of these streams can be used to evaluate the ability of existing assessment tools to characterize hydrologic and ecological conditions, or if new methods need to be developed.</w:t>
+      </w:r>
+    </w:p>
+    <w:p>
+      <w:pPr>
+        <w:pStyle w:val="BodyText"/>
+      </w:pPr>
+      <w:r>
+        <w:t xml:space="preserve">The Regional Water Quality Control Boards have recently investigated the use of stream periodicity models to map and describe ephemeral streams in Southern California. These efforts have been underway in the San Diego Watershed, where such models have shown promise in management applications. This report summarizes efforts to apply and refine stream periodicity models developed for San Diedgo to the Santa Ana watershed. The objective of this application is to better characterize non-perennial streams in this highly developed watershed, in addition to understanding the abilities of existing tools in different watersheds.</w:t>
+      </w:r>
+    </w:p>
+    <w:p>
+      <w:pPr>
         <w:pStyle w:val="Heading1"/>
       </w:pPr>
-      <w:bookmarkStart w:id="22" w:name="key-findings"/>
+      <w:bookmarkStart w:id="22" w:name="key-findings-and-products"/>
       <w:bookmarkEnd w:id="22"/>
       <w:r>
-        <w:t xml:space="preserve">Key findings</w:t>
+        <w:t xml:space="preserve">Key findings and products</w:t>
+      </w:r>
+    </w:p>
+    <w:p>
+      <w:pPr>
+        <w:pStyle w:val="FirstParagraph"/>
+      </w:pPr>
+      <w:r>
+        <w:rPr>
+          <w:b/>
+        </w:rPr>
+        <w:t xml:space="preserve">Geodatabase of model predictions</w:t>
+      </w:r>
+    </w:p>
+    <w:p>
+      <w:pPr>
+        <w:pStyle w:val="BodyText"/>
+      </w:pPr>
+      <w:r>
+        <w:t xml:space="preserve">Two geodatabases that link spatial and flow predictions were created for application to the Santa Ana watershed. These databases were created under two land use scenarios:</w:t>
+      </w:r>
+    </w:p>
+    <w:p>
+      <w:pPr>
+        <w:pStyle w:val="Compact"/>
+        <w:numPr>
+          <w:numId w:val="1001"/>
+          <w:ilvl w:val="0"/>
+        </w:numPr>
+      </w:pPr>
+      <w:r>
+        <w:t xml:space="preserve">Reference streamflow characteristics</w:t>
+      </w:r>
+    </w:p>
+    <w:p>
+      <w:pPr>
+        <w:pStyle w:val="Compact"/>
+        <w:numPr>
+          <w:numId w:val="1001"/>
+          <w:ilvl w:val="0"/>
+        </w:numPr>
+      </w:pPr>
+      <w:r>
+        <w:t xml:space="preserve">Hydrologically altered watersheds with anthropogenic influences</w:t>
+      </w:r>
+    </w:p>
+    <w:p>
+      <w:pPr>
+        <w:pStyle w:val="FirstParagraph"/>
+      </w:pPr>
+      <w:r>
+        <w:rPr>
+          <w:b/>
+        </w:rPr>
+        <w:t xml:space="preserve">Estimates of flow conditions under different scenarios</w:t>
       </w:r>
     </w:p>
     <w:p>
       <w:pPr>
         <w:pStyle w:val="Heading1"/>
       </w:pPr>
-      <w:bookmarkStart w:id="23" w:name="recommendations"/>
+      <w:bookmarkStart w:id="23" w:name="how-can-this-support-management-decisions"/>
       <w:bookmarkEnd w:id="23"/>
       <w:r>
-        <w:t xml:space="preserve">Recommendations</w:t>
+        <w:t xml:space="preserve">How can this support management decisions?</w:t>
+      </w:r>
+    </w:p>
+    <w:p>
+      <w:pPr>
+        <w:pStyle w:val="FirstParagraph"/>
+      </w:pPr>
+      <w:r>
+        <w:t xml:space="preserve">Impacts of water recycling</w:t>
+      </w:r>
+    </w:p>
+    <w:p>
+      <w:pPr>
+        <w:pStyle w:val="BodyText"/>
+      </w:pPr>
+      <w:r>
+        <w:t xml:space="preserve">Many ephemeral streams are now perennial w/ changes in discharge patterns</w:t>
+      </w:r>
+    </w:p>
+    <w:p>
+      <w:pPr>
+        <w:pStyle w:val="Heading1"/>
+      </w:pPr>
+      <w:bookmarkStart w:id="24" w:name="recommendations-for-future-work"/>
+      <w:bookmarkEnd w:id="24"/>
+      <w:r>
+        <w:t xml:space="preserve">Recommendations for future work</w:t>
+      </w:r>
+    </w:p>
+    <w:p>
+      <w:pPr>
+        <w:pStyle w:val="FirstParagraph"/>
+      </w:pPr>
+      <w:r>
+        <w:t xml:space="preserve">Additional comparison with San Diego model to combine</w:t>
+      </w:r>
+    </w:p>
+    <w:p>
+      <w:pPr>
+        <w:pStyle w:val="BodyText"/>
+      </w:pPr>
+      <w:r>
+        <w:t xml:space="preserve">Additional model refinement</w:t>
+      </w:r>
+      <w:r>
+        <w:t xml:space="preserve"> </w:t>
+      </w:r>
+      <w:r>
+        <w:t xml:space="preserve">Knowledge gaps</w:t>
       </w:r>
     </w:p>
     <w:sectPr/>
@@ -154,7 +280,7 @@
     </w:lvl>
   </w:abstractNum>
   <w:abstractNum w:abstractNumId="990">
-    <w:nsid w:val="2c4fe1a3"/>
+    <w:nsid w:val="338c3348"/>
     <w:multiLevelType w:val="multilevel"/>
     <w:lvl w:ilvl="0">
       <w:numFmt w:val="bullet"/>
@@ -225,6 +351,87 @@
     <w:lvl w:ilvl="6">
       <w:numFmt w:val="bullet"/>
       <w:lvlText w:val=" "/>
+      <w:lvlJc w:val="left"/>
+      <w:pPr>
+        <w:tabs>
+          <w:tab w:val="num" w:pos="4320"/>
+        </w:tabs>
+        <w:ind w:left="4800" w:hanging="480"/>
+      </w:pPr>
+    </w:lvl>
+  </w:abstractNum>
+  <w:abstractNum w:abstractNumId="991">
+    <w:nsid w:val="47d2585b"/>
+    <w:multiLevelType w:val="multilevel"/>
+    <w:lvl w:ilvl="0">
+      <w:numFmt w:val="bullet"/>
+      <w:lvlText w:val="•"/>
+      <w:lvlJc w:val="left"/>
+      <w:pPr>
+        <w:tabs>
+          <w:tab w:val="num" w:pos="0"/>
+        </w:tabs>
+        <w:ind w:left="480" w:hanging="480"/>
+      </w:pPr>
+    </w:lvl>
+    <w:lvl w:ilvl="1">
+      <w:numFmt w:val="bullet"/>
+      <w:lvlText w:val="–"/>
+      <w:lvlJc w:val="left"/>
+      <w:pPr>
+        <w:tabs>
+          <w:tab w:val="num" w:pos="720"/>
+        </w:tabs>
+        <w:ind w:left="1200" w:hanging="480"/>
+      </w:pPr>
+    </w:lvl>
+    <w:lvl w:ilvl="2">
+      <w:numFmt w:val="bullet"/>
+      <w:lvlText w:val="•"/>
+      <w:lvlJc w:val="left"/>
+      <w:pPr>
+        <w:tabs>
+          <w:tab w:val="num" w:pos="1440"/>
+        </w:tabs>
+        <w:ind w:left="1920" w:hanging="480"/>
+      </w:pPr>
+    </w:lvl>
+    <w:lvl w:ilvl="3">
+      <w:numFmt w:val="bullet"/>
+      <w:lvlText w:val="–"/>
+      <w:lvlJc w:val="left"/>
+      <w:pPr>
+        <w:tabs>
+          <w:tab w:val="num" w:pos="2160"/>
+        </w:tabs>
+        <w:ind w:left="2640" w:hanging="480"/>
+      </w:pPr>
+    </w:lvl>
+    <w:lvl w:ilvl="4">
+      <w:numFmt w:val="bullet"/>
+      <w:lvlText w:val="•"/>
+      <w:lvlJc w:val="left"/>
+      <w:pPr>
+        <w:tabs>
+          <w:tab w:val="num" w:pos="2880"/>
+        </w:tabs>
+        <w:ind w:left="3360" w:hanging="480"/>
+      </w:pPr>
+    </w:lvl>
+    <w:lvl w:ilvl="5">
+      <w:numFmt w:val="bullet"/>
+      <w:lvlText w:val="–"/>
+      <w:lvlJc w:val="left"/>
+      <w:pPr>
+        <w:tabs>
+          <w:tab w:val="num" w:pos="3600"/>
+        </w:tabs>
+        <w:ind w:left="4080" w:hanging="480"/>
+      </w:pPr>
+    </w:lvl>
+    <w:lvl w:ilvl="6">
+      <w:numFmt w:val="bullet"/>
+      <w:lvlText w:val="•"/>
       <w:lvlJc w:val="left"/>
       <w:pPr>
         <w:tabs>
@@ -239,6 +446,9 @@
   </w:num>
   <w:num w:numId="1000">
     <w:abstractNumId w:val="990"/>
+  </w:num>
+  <w:num w:numId="1001">
+    <w:abstractNumId w:val="991"/>
   </w:num>
 </w:numbering>
 </file>

</xml_diff>

<commit_message>
added model example map to exec_summ
</commit_message>
<xml_diff>
--- a/docs/exec_summ.docx
+++ b/docs/exec_summ.docx
@@ -47,7 +47,7 @@
         <w:pStyle w:val="BodyText"/>
       </w:pPr>
       <w:r>
-        <w:t xml:space="preserve">The Regional Water Quality Control Boards have recently investigated the use of stream periodicity models to map and describe ephemeral streams in Southern California. These efforts have been underway in the San Diego Watershed, where such models have shown promise in management applications. This report summarizes efforts to apply and refine stream periodicity models developed for San Diedgo to the Santa Ana watershed. The objective of this application is to better characterize non-perennial streams in this highly developed watershed, in addition to understanding the abilities of existing tools in different watersheds.</w:t>
+        <w:t xml:space="preserve">The Regional Water Quality Control Boards (RWQCB) have recently investigated the use of stream periodicity models to map and describe ephemeral streams in Southern California. These efforts have been underway in the San Diego Watershed, where such models have shown promise in management applications. This report summarizes efforts to apply and refine stream periodicity models developed for San Diego to the five watersheds of the Santa Ana RWQCB. The objective of this application is to better characterize non-perennial streams in this highly developed watershed, in addition to understanding the abilities of existing tools to characterize hydrologic flow conditions in different watersheds.</w:t>
       </w:r>
     </w:p>
     <w:p>
@@ -76,7 +76,7 @@
         <w:pStyle w:val="BodyText"/>
       </w:pPr>
       <w:r>
-        <w:t xml:space="preserve">Two geodatabases that link spatial and flow predictions were created for application to the Santa Ana watershed. These databases were created under two land use scenarios:</w:t>
+        <w:t xml:space="preserve">Two geodatabases that link spatial and flow predictions were created for application to the Santa Ana watershed. These databases were created under two watershed land use scenarios:</w:t>
       </w:r>
     </w:p>
     <w:p>
@@ -116,10 +116,65 @@
     </w:p>
     <w:p>
       <w:pPr>
+        <w:pStyle w:val="FigureWithCaption"/>
+      </w:pPr>
+      <w:r>
+        <w:drawing>
+          <wp:inline>
+            <wp:extent cx="5334000" cy="3810000"/>
+            <wp:effectExtent b="0" l="0" r="0" t="0"/>
+            <wp:docPr descr="Examples of model output showing estimates of stream flow under reference land use conditions. Estimates are shown for February and November under wet and dry conditions." id="1" name="Picture"/>
+            <a:graphic>
+              <a:graphicData uri="http://schemas.openxmlformats.org/drawingml/2006/picture">
+                <pic:pic>
+                  <pic:nvPicPr>
+                    <pic:cNvPr descr="figs/unnamed-chunk-2-1.png" id="0" name="Picture"/>
+                    <pic:cNvPicPr>
+                      <a:picLocks noChangeArrowheads="1" noChangeAspect="1"/>
+                    </pic:cNvPicPr>
+                  </pic:nvPicPr>
+                  <pic:blipFill>
+                    <a:blip r:embed="rId23"/>
+                    <a:stretch>
+                      <a:fillRect/>
+                    </a:stretch>
+                  </pic:blipFill>
+                  <pic:spPr bwMode="auto">
+                    <a:xfrm>
+                      <a:off x="0" y="0"/>
+                      <a:ext cx="5334000" cy="3810000"/>
+                    </a:xfrm>
+                    <a:prstGeom prst="rect">
+                      <a:avLst/>
+                    </a:prstGeom>
+                    <a:noFill/>
+                    <a:ln w="9525">
+                      <a:noFill/>
+                      <a:headEnd/>
+                      <a:tailEnd/>
+                    </a:ln>
+                  </pic:spPr>
+                </pic:pic>
+              </a:graphicData>
+            </a:graphic>
+          </wp:inline>
+        </w:drawing>
+      </w:r>
+    </w:p>
+    <w:p>
+      <w:pPr>
+        <w:pStyle w:val="ImageCaption"/>
+      </w:pPr>
+      <w:r>
+        <w:t xml:space="preserve">Examples of model output showing estimates of stream flow under reference land use conditions. Estimates are shown for February and November under wet and dry conditions.</w:t>
+      </w:r>
+    </w:p>
+    <w:p>
+      <w:pPr>
         <w:pStyle w:val="Heading1"/>
       </w:pPr>
-      <w:bookmarkStart w:id="23" w:name="how-can-this-support-management-decisions"/>
-      <w:bookmarkEnd w:id="23"/>
+      <w:bookmarkStart w:id="24" w:name="how-can-this-support-management-decisions"/>
+      <w:bookmarkEnd w:id="24"/>
       <w:r>
         <w:t xml:space="preserve">How can this support management decisions?</w:t>
       </w:r>
@@ -144,8 +199,8 @@
       <w:pPr>
         <w:pStyle w:val="Heading1"/>
       </w:pPr>
-      <w:bookmarkStart w:id="24" w:name="recommendations-for-future-work"/>
-      <w:bookmarkEnd w:id="24"/>
+      <w:bookmarkStart w:id="25" w:name="recommendations-for-future-work"/>
+      <w:bookmarkEnd w:id="25"/>
       <w:r>
         <w:t xml:space="preserve">Recommendations for future work</w:t>
       </w:r>
@@ -280,7 +335,7 @@
     </w:lvl>
   </w:abstractNum>
   <w:abstractNum w:abstractNumId="990">
-    <w:nsid w:val="338c3348"/>
+    <w:nsid w:val="6bcc2cc8"/>
     <w:multiLevelType w:val="multilevel"/>
     <w:lvl w:ilvl="0">
       <w:numFmt w:val="bullet"/>
@@ -361,7 +416,7 @@
     </w:lvl>
   </w:abstractNum>
   <w:abstractNum w:abstractNumId="991">
-    <w:nsid w:val="47d2585b"/>
+    <w:nsid w:val="a320f926"/>
     <w:multiLevelType w:val="multilevel"/>
     <w:lvl w:ilvl="0">
       <w:numFmt w:val="bullet"/>

</xml_diff>

<commit_message>
exec summ edited from rafi and erics comments
</commit_message>
<xml_diff>
--- a/docs/exec_summ.docx
+++ b/docs/exec_summ.docx
@@ -31,7 +31,7 @@
         <w:pStyle w:val="FirstParagraph"/>
       </w:pPr>
       <w:r>
-        <w:t xml:space="preserve">Ephemeral streams are common features of hydrologic networks in arid regions of Southern California. These streams drain large areas of watersheds and can greatly influence the quantity and quality of downstream waters. However, ephemeral streams are generally excluded from regional assessment programs due to insufficient information to develop an ecological approach for management . For example, there are no reliable maps that show where ephemeral, intermittent, or perennial streams occur in Southern California. The assessment of non-perennial streams, in addition to traditional monitoring of perennial waters, is critical for developing a complete picture of watershed health.</w:t>
+        <w:t xml:space="preserve">Ephemeral streams lack surface flow for most of the year and are common features of hydrologic networks in arid regions of Southern California. These streams drain large areas of watersheds and can greatly influence the quantity and quality of downstream waters. However, ephemeral streams are generally excluded from regional assessment programs due to lack of assessment tools. For example, there are no reliable maps that show where ephemeral, intermittent, or perennial streams occur in Southern California. The assessment of non-perennial streams, in addition to traditional monitoring of perennial waters, is critical for developing a complete picture of watershed health.</w:t>
       </w:r>
     </w:p>
     <w:p>
@@ -39,7 +39,7 @@
         <w:pStyle w:val="BodyText"/>
       </w:pPr>
       <w:r>
-        <w:t xml:space="preserve">Identifying the locations and extents of ephemeral streams is the first step towards more holistic comprehensive assessments. Existing maps do not adequately represent which streams are ephemeral vs. those with longer flow durations. data layers do not fully represent these under-sampled streams, such that new information must be generated to help develop assessment programs. Knowin the extent and ledge on the locations of these streams can be used is important to evaluatinge the ability of existing assessment tools to characterize hydrologic and ecological conditions, or if new methods need to be developed, and to support development of new assessment tools.</w:t>
+        <w:t xml:space="preserve">Identifying the locations and extents of ephemeral streams is the first step towards more comprehensive assessments. Existing maps do not adequately represent which streams are ephemeral vs. those with longer flow durations. Knowing the extent and locations of these streams is important to evaluating the ability of existing assessment tools to characterize hydrologic and ecological conditions and to support development of new assessment tools.</w:t>
       </w:r>
     </w:p>
     <w:p>
@@ -47,15 +47,41 @@
         <w:pStyle w:val="BodyText"/>
       </w:pPr>
       <w:r>
-        <w:t xml:space="preserve">The Santa Ana Regional Water Quality Control Board (RWQCB) has recently investigated the use of stream periodicity models to map and describe ephemeral streams in Southern California. These model improve on traditional mapping methods by estimating the likelihood of perennial vs. ephemeral flow at every stream reach in the drainage network. Building on earlier efforts in the San Diego region, this report summarizes efforts to develop and apply stream periodicity models in four watersheds of the Santa Ana region, plus the adjacent San Gabriel watershed. The objective of this application is to better characterize non-perennial streams in this highly developed watershed, in addition to understanding the abilities of existing tools to characterize flow conditions in different watersheds.</w:t>
+        <w:t xml:space="preserve">Stream maps that are currently available are insufficient to describe the extent and location of ephemeral streams. Existing map products are typically created by manual photointerpretation or based on estimates of flow accumulation with elevation changes. Maps produced using both methods will under-represent ephemeral streams or provide inaccurate locations. Streams may not be visually identified with photointerpretation or maps based on elevation layers may have poor sensitivity in low gradient environments.</w:t>
+      </w:r>
+    </w:p>
+    <w:p>
+      <w:pPr>
+        <w:pStyle w:val="BodyText"/>
+      </w:pPr>
+      <w:r>
+        <w:t xml:space="preserve">The Santa Ana Regional Water Quality Control Board (RWQCB) has recently investigated the use of stream periodicity models to map and describe ephemeral streams in Southern California. These models improve on traditional mapping methods by estimating the likelihood of perennial vs. ephemeral flow at every stream reach in the drainage network. Building on earlier efforts in the San Diego region, this report summarizes efforts to develop and apply stream periodicity models in four watersheds of the Santa Ana region, plus the adjacent San Gabriel watershed. The objective of this application is to better characterize non-perennial streams in this highly developed watershed, in addition to understanding the abilities of existing tools to characterize flow conditions in different watersheds.</w:t>
       </w:r>
     </w:p>
     <w:p>
       <w:pPr>
         <w:pStyle w:val="Heading1"/>
       </w:pPr>
-      <w:bookmarkStart w:id="22" w:name="key-findings-and-products"/>
+      <w:bookmarkStart w:id="22" w:name="methods"/>
       <w:bookmarkEnd w:id="22"/>
+      <w:r>
+        <w:t xml:space="preserve">Methods</w:t>
+      </w:r>
+    </w:p>
+    <w:p>
+      <w:pPr>
+        <w:pStyle w:val="FirstParagraph"/>
+      </w:pPr>
+      <w:r>
+        <w:t xml:space="preserve">Flow estimates from 3447 stream reaches in five catchments in Southern California were created using a modelling approach that combined existing data with predictive flow variables. Flow estimates were based on reference scenarios under historical, non-impacted land use conditions. Likelihood of flow conditions inflating, diminishing, or remaining stable under anthropogenic conditions (present-day land cover) was also modelled for each watershed. For both scenarios, monthly flow was characterized for dry, normal, and wet years to assess climatic effects on flow changes.</w:t>
+      </w:r>
+    </w:p>
+    <w:p>
+      <w:pPr>
+        <w:pStyle w:val="Heading1"/>
+      </w:pPr>
+      <w:bookmarkStart w:id="23" w:name="key-findings-and-products"/>
+      <w:bookmarkEnd w:id="23"/>
       <w:r>
         <w:t xml:space="preserve">Key findings and products</w:t>
       </w:r>
@@ -68,7 +94,7 @@
         <w:rPr>
           <w:b/>
         </w:rPr>
-        <w:t xml:space="preserve">Stream flows are highly dynamic within and across years</w:t>
+        <w:t xml:space="preserve">Ephemeral streams are likely to change from year to year</w:t>
       </w:r>
     </w:p>
     <w:p>
@@ -84,7 +110,7 @@
         <w:pStyle w:val="BodyText"/>
       </w:pPr>
       <w:r>
-        <w:t xml:space="preserve">Model predictions were somewhat biased, resulting in higher estimates of flow than is typically encountered in undeveloped portions of the region—particularly during low-flow conditions. However, the relative patterns were correct, indicating that the maps and models are most useful for estimating relative flows within the Santa Ana region.</w:t>
+        <w:t xml:space="preserve">The predictive models were able to produce maps of the relative likelihood of short vs. long flow duration. Somewhat higher estimates of flow were predicted than is typically encountered in undeveloped portions of the region—particularly during low-flow conditions. However, the relative patterns were correct, indicating that the maps and models are most useful for estimating relative extents within the Santa Ana region.</w:t>
       </w:r>
     </w:p>
     <w:p>
@@ -96,7 +122,7 @@
           <wp:inline>
             <wp:extent cx="5334000" cy="4953000"/>
             <wp:effectExtent b="0" l="0" r="0" t="0"/>
-            <wp:docPr descr="Estimates of stream flow under historic (reference) conditions vary by month, as well as climatic conditions." id="1" name="Picture"/>
+            <wp:docPr descr="Estimates of stream flow under reference conditions vary by month, as well as climatic conditions." id="1" name="Picture"/>
             <a:graphic>
               <a:graphicData uri="http://schemas.openxmlformats.org/drawingml/2006/picture">
                 <pic:pic>
@@ -107,7 +133,7 @@
                     </pic:cNvPicPr>
                   </pic:nvPicPr>
                   <pic:blipFill>
-                    <a:blip r:embed="rId23"/>
+                    <a:blip r:embed="rId24"/>
                     <a:stretch>
                       <a:fillRect/>
                     </a:stretch>
@@ -139,7 +165,7 @@
         <w:pStyle w:val="ImageCaption"/>
       </w:pPr>
       <w:r>
-        <w:t xml:space="preserve">Estimates of stream flow under historic (reference) conditions vary by month, as well as climatic conditions.</w:t>
+        <w:t xml:space="preserve">Estimates of stream flow under reference conditions vary by month, as well as climatic conditions.</w:t>
       </w:r>
     </w:p>
     <w:p>
@@ -150,7 +176,7 @@
         <w:rPr>
           <w:b/>
         </w:rPr>
-        <w:t xml:space="preserve">Diminishing flows under anthropogenic conditions</w:t>
+        <w:t xml:space="preserve">Anthropogenic land uses leads to reduced stream flow in most years</w:t>
       </w:r>
     </w:p>
     <w:p>
@@ -158,7 +184,7 @@
         <w:pStyle w:val="BodyText"/>
       </w:pPr>
       <w:r>
-        <w:t xml:space="preserve">Models estimated widespread changes in streamflow from historic conditions. Flows may be reduced at most streams for most of the year , although some streams may have inflated flows in winter months. These changes are typical of urbanization, where impervious surfaces increase peak flows and decrease baseflows, leading to a more "flashy" hydrograph. Conditions in wet years may be somewhat more stable than normal or dry years.</w:t>
+        <w:t xml:space="preserve">Models estimated widespread changes in streamflow from historic conditions. Flows may be reduced at most streams for most of the year, although some streams may have inflated flows in winter months. These changes are typical of urbanization, where impervious surfaces increase peak flows and decrease baseflows, leading to a more "flashy" hydrograph. Conditions in wet years may be somewhat more stable than normal or dry years.</w:t>
       </w:r>
     </w:p>
     <w:p>
@@ -168,9 +194,9 @@
       <w:r>
         <w:drawing>
           <wp:inline>
-            <wp:extent cx="3696101" cy="2772075"/>
+            <wp:extent cx="5334000" cy="3048000"/>
             <wp:effectExtent b="0" l="0" r="0" t="0"/>
-            <wp:docPr descr="In all watersheds and under all climatic conditions investigated, stream-flow reduction (red) from historic levels may pervasive for most months of the year. Stable conditions (blue) may be more common in winter months, while inflated flows (green) only occur during the winter. Examples are shown for the lower (LSA), middle (MSA), and upper Santa Ana (USA) watersheds." id="1" name="Picture"/>
+            <wp:docPr descr="In all watersheds, stream-flow reduction (red) from historic levels may be pervasive for most months of the year. Stable conditions (blue) may be more common in winter months, while inflated flows (green) only occur during the winter. SGB: San Gabriel; LSA: Lower Santa Ana; MSA: Middle Santa Ana; USA: Upper Santa Ana; and SJC: San Jacinto." id="1" name="Picture"/>
             <a:graphic>
               <a:graphicData uri="http://schemas.openxmlformats.org/drawingml/2006/picture">
                 <pic:pic>
@@ -181,7 +207,7 @@
                     </pic:cNvPicPr>
                   </pic:nvPicPr>
                   <pic:blipFill>
-                    <a:blip r:embed="rId24"/>
+                    <a:blip r:embed="rId25"/>
                     <a:stretch>
                       <a:fillRect/>
                     </a:stretch>
@@ -189,7 +215,7 @@
                   <pic:spPr bwMode="auto">
                     <a:xfrm>
                       <a:off x="0" y="0"/>
-                      <a:ext cx="3696101" cy="2772075"/>
+                      <a:ext cx="5334000" cy="3048000"/>
                     </a:xfrm>
                     <a:prstGeom prst="rect">
                       <a:avLst/>
@@ -213,15 +239,15 @@
         <w:pStyle w:val="ImageCaption"/>
       </w:pPr>
       <w:r>
-        <w:t xml:space="preserve">In all watersheds and under all climatic conditions investigated, stream-flow reduction (red) from historic levels may pervasive for most months of the year. Stable conditions (blue) may be more common in winter months, while inflated flows (green) only occur during the winter. Examples are shown for the lower (LSA), middle (MSA), and upper Santa Ana (USA) watersheds.</w:t>
+        <w:t xml:space="preserve">In all watersheds, stream-flow reduction (red) from historic levels may be pervasive for most months of the year. Stable conditions (blue) may be more common in winter months, while inflated flows (green) only occur during the winter. SGB: San Gabriel; LSA: Lower Santa Ana; MSA: Middle Santa Ana; USA: Upper Santa Ana; and SJC: San Jacinto.</w:t>
       </w:r>
     </w:p>
     <w:p>
       <w:pPr>
         <w:pStyle w:val="Heading1"/>
       </w:pPr>
-      <w:bookmarkStart w:id="25" w:name="how-can-these-data-support-management-decisions"/>
-      <w:bookmarkEnd w:id="25"/>
+      <w:bookmarkStart w:id="26" w:name="how-can-these-data-support-management-decisions"/>
+      <w:bookmarkEnd w:id="26"/>
       <w:r>
         <w:t xml:space="preserve">How can these data support management decisions?</w:t>
       </w:r>
@@ -245,7 +271,7 @@
         <w:rPr>
           <w:i/>
         </w:rPr>
-        <w:t xml:space="preserve">Prioritze streams for monitoring of hydromodification impacts.</w:t>
+        <w:t xml:space="preserve">Prioritize streams for monitoring of hydromodification impacts.</w:t>
       </w:r>
       <w:r>
         <w:t xml:space="preserve"> </w:t>
@@ -334,8 +360,8 @@
       <w:pPr>
         <w:pStyle w:val="Heading1"/>
       </w:pPr>
-      <w:bookmarkStart w:id="26" w:name="recommendations"/>
-      <w:bookmarkEnd w:id="26"/>
+      <w:bookmarkStart w:id="27" w:name="recommendations"/>
+      <w:bookmarkEnd w:id="27"/>
       <w:r>
         <w:t xml:space="preserve">Recommendations</w:t>
       </w:r>
@@ -420,8 +446,8 @@
       <w:pPr>
         <w:pStyle w:val="Heading1"/>
       </w:pPr>
-      <w:bookmarkStart w:id="27" w:name="products"/>
-      <w:bookmarkEnd w:id="27"/>
+      <w:bookmarkStart w:id="28" w:name="products"/>
+      <w:bookmarkEnd w:id="28"/>
       <w:r>
         <w:t xml:space="preserve">Products</w:t>
       </w:r>
@@ -429,6 +455,14 @@
     <w:p>
       <w:pPr>
         <w:pStyle w:val="FirstParagraph"/>
+      </w:pPr>
+      <w:r>
+        <w:t xml:space="preserve">Data products and metadata will be uploaded to a repository for open data. Documentation describing the origin, version, data types, and anticipated uses will be provided.</w:t>
+      </w:r>
+    </w:p>
+    <w:p>
+      <w:pPr>
+        <w:pStyle w:val="BodyText"/>
       </w:pPr>
       <w:r>
         <w:rPr>
@@ -594,7 +628,7 @@
     </w:lvl>
   </w:abstractNum>
   <w:abstractNum w:abstractNumId="990">
-    <w:nsid w:val="1d3b0f99"/>
+    <w:nsid w:val="bb52f5e4"/>
     <w:multiLevelType w:val="multilevel"/>
     <w:lvl w:ilvl="0">
       <w:numFmt w:val="bullet"/>
@@ -675,7 +709,7 @@
     </w:lvl>
   </w:abstractNum>
   <w:abstractNum w:abstractNumId="991">
-    <w:nsid w:val="6ca08cf8"/>
+    <w:nsid w:val="e6046805"/>
     <w:multiLevelType w:val="multilevel"/>
     <w:lvl w:ilvl="0">
       <w:numFmt w:val="bullet"/>

</xml_diff>